<commit_message>
Updating Word Docs to keep up with Google Docs
Keith made some minor changes last week.
</commit_message>
<xml_diff>
--- a/docs/Read Me - Partner Playbook.docx
+++ b/docs/Read Me - Partner Playbook.docx
@@ -116,7 +116,7 @@
           <w:color w:val="000000"/>
           <w:rtl w:val="0"/>
         </w:rPr>
-        <w:t xml:space="preserve">Guided by the values of balance, openness and care, companies can enter into teaming to create mutually beneficial relationships extending beyond revenue share. Teaming in this regard seeks an uplifting culture, collaborative delivery, and positive impact for humanity and the planet. The Playbook is intended to be adapted and agreed upon by teaming partners for inclusion into a teaming agreement. It is not a replacement for a teaming agreement, but rather an expression of understanding and touchstone for the foundation and practice of the working relationship.</w:t>
+        <w:t xml:space="preserve">Guided by the values of balance, openness and care, companies can enter into teaming to create mutually beneficial relationships extending beyond revenue share. Teaming in this regard seeks an uplifting culture, collaborative delivery, and positive impact for humanity and the planet. The Playbook is intended to be adapted and agreed upon by teaming partners for inclusion into a teaming agreement. It is not a replacement for a teaming agreement, but rather an expression of understanding, a commitment to empathy and transparency, and a touchstone for the foundation and practice of the working relationship.</w:t>
       </w:r>
     </w:p>
     <w:p>
@@ -232,36 +232,36 @@
           <w:color w:val="000000"/>
           <w:rtl w:val="0"/>
         </w:rPr>
-        <w:t xml:space="preserve">Drawing on corporate experience of 20 years in digital services and open source software solutions, and augmented by the collective experience of our team members, CivicActions aims to empower public services with best practices in product, process, program, operations and technology.</w:t>
-      </w:r>
-    </w:p>
-    <w:p>
-      <w:pPr>
-        <w:rPr>
-          <w:rFonts w:ascii="Times New Roman" w:cs="Times New Roman" w:eastAsia="Times New Roman" w:hAnsi="Times New Roman"/>
-          <w:color w:val="000000"/>
-        </w:rPr>
-      </w:pPr>
-      <w:r>
-        <w:rPr>
-          <w:rtl w:val="0"/>
-        </w:rPr>
-      </w:r>
-    </w:p>
-    <w:p>
-      <w:pPr>
-        <w:rPr>
-          <w:rFonts w:ascii="Times New Roman" w:cs="Times New Roman" w:eastAsia="Times New Roman" w:hAnsi="Times New Roman"/>
-          <w:color w:val="000000"/>
-        </w:rPr>
-      </w:pPr>
-      <w:r>
-        <w:rPr>
-          <w:rFonts w:ascii="Times New Roman" w:cs="Times New Roman" w:eastAsia="Times New Roman" w:hAnsi="Times New Roman"/>
-          <w:color w:val="000000"/>
-          <w:rtl w:val="0"/>
-        </w:rPr>
-        <w:t xml:space="preserve">We operate on the pillars of digital public goods, which include open knowledge, open data, open code and open standards. With this, we also maintain a belief in the power of community—inviting contribution from a wider community of fellow technologists, practitioners and emerging talent. </w:t>
+        <w:t xml:space="preserve">Drawing on corporate experience of 20+ years in digital services and open source software solutions, and augmented by the collective experience of our team members, CivicActions aims to empower public services with best practices in product, process, program, operations and technology.</w:t>
+      </w:r>
+    </w:p>
+    <w:p>
+      <w:pPr>
+        <w:rPr>
+          <w:rFonts w:ascii="Times New Roman" w:cs="Times New Roman" w:eastAsia="Times New Roman" w:hAnsi="Times New Roman"/>
+          <w:color w:val="000000"/>
+        </w:rPr>
+      </w:pPr>
+      <w:r>
+        <w:rPr>
+          <w:rtl w:val="0"/>
+        </w:rPr>
+      </w:r>
+    </w:p>
+    <w:p>
+      <w:pPr>
+        <w:rPr>
+          <w:rFonts w:ascii="Times New Roman" w:cs="Times New Roman" w:eastAsia="Times New Roman" w:hAnsi="Times New Roman"/>
+          <w:color w:val="000000"/>
+        </w:rPr>
+      </w:pPr>
+      <w:r>
+        <w:rPr>
+          <w:rFonts w:ascii="Times New Roman" w:cs="Times New Roman" w:eastAsia="Times New Roman" w:hAnsi="Times New Roman"/>
+          <w:color w:val="000000"/>
+          <w:rtl w:val="0"/>
+        </w:rPr>
+        <w:t xml:space="preserve">We operate on the pillars of digital public goods, which include open knowledge, open data, open code and open standards. With this, we also maintain a belief in the power of community—inviting contribution from a wider community of fellow technologists, practitioners and emerging talent. And, above all, we are guided by our values of balance, openness and care.</w:t>
       </w:r>
     </w:p>
     <w:p>
@@ -331,8 +331,8 @@
           <w:rFonts w:ascii="Times New Roman" w:cs="Times New Roman" w:eastAsia="Times New Roman" w:hAnsi="Times New Roman"/>
           <w:b w:val="1"/>
           <w:color w:val="000000"/>
-          <w:sz w:val="26"/>
-          <w:szCs w:val="26"/>
+          <w:sz w:val="22"/>
+          <w:szCs w:val="22"/>
         </w:rPr>
       </w:pPr>
       <w:r>
@@ -340,8 +340,8 @@
           <w:rFonts w:ascii="Times New Roman" w:cs="Times New Roman" w:eastAsia="Times New Roman" w:hAnsi="Times New Roman"/>
           <w:b w:val="1"/>
           <w:color w:val="000000"/>
-          <w:sz w:val="26"/>
-          <w:szCs w:val="26"/>
+          <w:sz w:val="22"/>
+          <w:szCs w:val="22"/>
           <w:rtl w:val="0"/>
         </w:rPr>
         <w:t xml:space="preserve">If you have questions or ideas, please contact:</w:t>
@@ -352,12 +352,16 @@
         <w:rPr>
           <w:rFonts w:ascii="Times New Roman" w:cs="Times New Roman" w:eastAsia="Times New Roman" w:hAnsi="Times New Roman"/>
           <w:color w:val="000000"/>
-        </w:rPr>
-      </w:pPr>
-      <w:r>
-        <w:rPr>
-          <w:rFonts w:ascii="Times New Roman" w:cs="Times New Roman" w:eastAsia="Times New Roman" w:hAnsi="Times New Roman"/>
-          <w:color w:val="000000"/>
+          <w:sz w:val="22"/>
+          <w:szCs w:val="22"/>
+        </w:rPr>
+      </w:pPr>
+      <w:r>
+        <w:rPr>
+          <w:rFonts w:ascii="Times New Roman" w:cs="Times New Roman" w:eastAsia="Times New Roman" w:hAnsi="Times New Roman"/>
+          <w:color w:val="000000"/>
+          <w:sz w:val="22"/>
+          <w:szCs w:val="22"/>
           <w:rtl w:val="0"/>
         </w:rPr>
         <w:t xml:space="preserve">Keith Kawasaki, Director, Growth &amp; Partnerships</w:t>
@@ -368,12 +372,16 @@
         <w:rPr>
           <w:rFonts w:ascii="Times New Roman" w:cs="Times New Roman" w:eastAsia="Times New Roman" w:hAnsi="Times New Roman"/>
           <w:color w:val="000000"/>
-        </w:rPr>
-      </w:pPr>
-      <w:r>
-        <w:rPr>
-          <w:rFonts w:ascii="Times New Roman" w:cs="Times New Roman" w:eastAsia="Times New Roman" w:hAnsi="Times New Roman"/>
-          <w:color w:val="000000"/>
+          <w:sz w:val="22"/>
+          <w:szCs w:val="22"/>
+        </w:rPr>
+      </w:pPr>
+      <w:r>
+        <w:rPr>
+          <w:rFonts w:ascii="Times New Roman" w:cs="Times New Roman" w:eastAsia="Times New Roman" w:hAnsi="Times New Roman"/>
+          <w:color w:val="000000"/>
+          <w:sz w:val="22"/>
+          <w:szCs w:val="22"/>
           <w:rtl w:val="0"/>
         </w:rPr>
         <w:t xml:space="preserve">CivicActions</w:t>
@@ -383,6 +391,8 @@
       <w:pPr>
         <w:rPr>
           <w:rFonts w:ascii="Times New Roman" w:cs="Times New Roman" w:eastAsia="Times New Roman" w:hAnsi="Times New Roman"/>
+          <w:sz w:val="22"/>
+          <w:szCs w:val="22"/>
         </w:rPr>
       </w:pPr>
       <w:hyperlink r:id="rId7">
@@ -390,6 +400,8 @@
           <w:rPr>
             <w:rFonts w:ascii="Times New Roman" w:cs="Times New Roman" w:eastAsia="Times New Roman" w:hAnsi="Times New Roman"/>
             <w:color w:val="1155cc"/>
+            <w:sz w:val="22"/>
+            <w:szCs w:val="22"/>
             <w:u w:val="single"/>
             <w:rtl w:val="0"/>
           </w:rPr>
@@ -404,54 +416,23 @@
     </w:p>
     <w:p>
       <w:pPr>
-        <w:rPr>
-          <w:rFonts w:ascii="Times New Roman" w:cs="Times New Roman" w:eastAsia="Times New Roman" w:hAnsi="Times New Roman"/>
-        </w:rPr>
-      </w:pPr>
-      <w:r>
-        <w:rPr>
-          <w:rtl w:val="0"/>
-        </w:rPr>
-      </w:r>
-    </w:p>
-    <w:p>
-      <w:pPr>
         <w:pStyle w:val="Heading5"/>
         <w:spacing w:line="240" w:lineRule="auto"/>
         <w:jc w:val="center"/>
         <w:rPr>
           <w:rFonts w:ascii="Times New Roman" w:cs="Times New Roman" w:eastAsia="Times New Roman" w:hAnsi="Times New Roman"/>
-          <w:b w:val="0"/>
           <w:i w:val="1"/>
           <w:color w:val="000000"/>
           <w:sz w:val="18"/>
           <w:szCs w:val="18"/>
         </w:rPr>
       </w:pPr>
-      <w:bookmarkStart w:colFirst="0" w:colLast="0" w:name="_o0kjg26gyvym" w:id="4"/>
+      <w:bookmarkStart w:colFirst="0" w:colLast="0" w:name="_nm6kar9elr3q" w:id="4"/>
       <w:bookmarkEnd w:id="4"/>
       <w:r>
         <w:rPr>
-          <w:rFonts w:ascii="Times New Roman" w:cs="Times New Roman" w:eastAsia="Times New Roman" w:hAnsi="Times New Roman"/>
-          <w:i w:val="1"/>
-          <w:color w:val="000000"/>
-          <w:sz w:val="18"/>
-          <w:szCs w:val="18"/>
-          <w:rtl w:val="0"/>
-        </w:rPr>
-        <w:t xml:space="preserve">License &amp; Copyright: </w:t>
-      </w:r>
-      <w:r>
-        <w:rPr>
-          <w:rFonts w:ascii="Times New Roman" w:cs="Times New Roman" w:eastAsia="Times New Roman" w:hAnsi="Times New Roman"/>
-          <w:b w:val="0"/>
-          <w:i w:val="1"/>
-          <w:color w:val="000000"/>
-          <w:sz w:val="18"/>
-          <w:szCs w:val="18"/>
-          <w:rtl w:val="0"/>
-        </w:rPr>
-        <w:t xml:space="preserve">The materials herein are all © 2025 CivicActions</w:t>
+          <w:rtl w:val="0"/>
+        </w:rPr>
       </w:r>
     </w:p>
     <w:p>
@@ -461,14 +442,54 @@
         <w:jc w:val="center"/>
         <w:rPr>
           <w:rFonts w:ascii="Times New Roman" w:cs="Times New Roman" w:eastAsia="Times New Roman" w:hAnsi="Times New Roman"/>
+          <w:b w:val="0"/>
           <w:i w:val="1"/>
           <w:color w:val="000000"/>
           <w:sz w:val="18"/>
           <w:szCs w:val="18"/>
         </w:rPr>
       </w:pPr>
-      <w:bookmarkStart w:colFirst="0" w:colLast="0" w:name="_5s9bxq5a1ur6" w:id="5"/>
+      <w:bookmarkStart w:colFirst="0" w:colLast="0" w:name="_o0kjg26gyvym" w:id="5"/>
       <w:bookmarkEnd w:id="5"/>
+      <w:r>
+        <w:rPr>
+          <w:rFonts w:ascii="Times New Roman" w:cs="Times New Roman" w:eastAsia="Times New Roman" w:hAnsi="Times New Roman"/>
+          <w:i w:val="1"/>
+          <w:color w:val="000000"/>
+          <w:sz w:val="18"/>
+          <w:szCs w:val="18"/>
+          <w:rtl w:val="0"/>
+        </w:rPr>
+        <w:t xml:space="preserve">License &amp; Copyright: </w:t>
+      </w:r>
+      <w:r>
+        <w:rPr>
+          <w:rFonts w:ascii="Times New Roman" w:cs="Times New Roman" w:eastAsia="Times New Roman" w:hAnsi="Times New Roman"/>
+          <w:b w:val="0"/>
+          <w:i w:val="1"/>
+          <w:color w:val="000000"/>
+          <w:sz w:val="18"/>
+          <w:szCs w:val="18"/>
+          <w:rtl w:val="0"/>
+        </w:rPr>
+        <w:t xml:space="preserve">The materials herein are all © 2025 CivicActions</w:t>
+      </w:r>
+    </w:p>
+    <w:p>
+      <w:pPr>
+        <w:pStyle w:val="Heading5"/>
+        <w:spacing w:line="240" w:lineRule="auto"/>
+        <w:jc w:val="center"/>
+        <w:rPr>
+          <w:rFonts w:ascii="Times New Roman" w:cs="Times New Roman" w:eastAsia="Times New Roman" w:hAnsi="Times New Roman"/>
+          <w:i w:val="1"/>
+          <w:color w:val="000000"/>
+          <w:sz w:val="18"/>
+          <w:szCs w:val="18"/>
+        </w:rPr>
+      </w:pPr>
+      <w:bookmarkStart w:colFirst="0" w:colLast="0" w:name="_5s9bxq5a1ur6" w:id="6"/>
+      <w:bookmarkEnd w:id="6"/>
       <w:r>
         <w:rPr>
           <w:rFonts w:ascii="Times New Roman" w:cs="Times New Roman" w:eastAsia="Times New Roman" w:hAnsi="Times New Roman"/>

</xml_diff>